<commit_message>
Update Protocol IBD Characterisation V1.7.docx
</commit_message>
<xml_diff>
--- a/documents/Protocol IBD Characterisation V1.7.docx
+++ b/documents/Protocol IBD Characterisation V1.7.docx
@@ -125,7 +125,6 @@
             <w:tabs>
               <w:tab w:val="right" w:pos="9019"/>
             </w:tabs>
-            <w:jc w:val="both"/>
             <w:rPr>
               <w:rFonts w:asciiTheme="minorHAnsi" w:eastAsiaTheme="minorEastAsia" w:hAnsiTheme="minorHAnsi" w:cstheme="minorBidi"/>
               <w:noProof/>
@@ -141,7 +140,7 @@
           <w:r>
             <w:fldChar w:fldCharType="separate"/>
           </w:r>
-          <w:hyperlink w:anchor="_Toc60066977" w:history="1">
+          <w:hyperlink w:anchor="_Toc95038175" w:history="1">
             <w:r>
               <w:rPr>
                 <w:rStyle w:val="Hyperlink"/>
@@ -168,7 +167,7 @@
                 <w:noProof/>
                 <w:webHidden/>
               </w:rPr>
-              <w:instrText xml:space="preserve"> PAGEREF _Toc60066977 \h </w:instrText>
+              <w:instrText xml:space="preserve"> PAGEREF _Toc95038175 \h </w:instrText>
             </w:r>
             <w:r>
               <w:rPr>
@@ -205,14 +204,13 @@
             <w:tabs>
               <w:tab w:val="right" w:pos="9019"/>
             </w:tabs>
-            <w:jc w:val="both"/>
             <w:rPr>
               <w:rFonts w:asciiTheme="minorHAnsi" w:eastAsiaTheme="minorEastAsia" w:hAnsiTheme="minorHAnsi" w:cstheme="minorBidi"/>
               <w:noProof/>
               <w:lang w:bidi="he-IL"/>
             </w:rPr>
           </w:pPr>
-          <w:hyperlink w:anchor="_Toc60066978" w:history="1">
+          <w:hyperlink w:anchor="_Toc95038176" w:history="1">
             <w:r>
               <w:rPr>
                 <w:rStyle w:val="Hyperlink"/>
@@ -239,7 +237,7 @@
                 <w:noProof/>
                 <w:webHidden/>
               </w:rPr>
-              <w:instrText xml:space="preserve"> PAGEREF _Toc60066978 \h </w:instrText>
+              <w:instrText xml:space="preserve"> PAGEREF _Toc95038176 \h </w:instrText>
             </w:r>
             <w:r>
               <w:rPr>
@@ -276,14 +274,13 @@
             <w:tabs>
               <w:tab w:val="right" w:pos="9019"/>
             </w:tabs>
-            <w:jc w:val="both"/>
             <w:rPr>
               <w:rFonts w:asciiTheme="minorHAnsi" w:eastAsiaTheme="minorEastAsia" w:hAnsiTheme="minorHAnsi" w:cstheme="minorBidi"/>
               <w:noProof/>
               <w:lang w:bidi="he-IL"/>
             </w:rPr>
           </w:pPr>
-          <w:hyperlink w:anchor="_Toc60066979" w:history="1">
+          <w:hyperlink w:anchor="_Toc95038177" w:history="1">
             <w:r>
               <w:rPr>
                 <w:rStyle w:val="Hyperlink"/>
@@ -310,7 +307,7 @@
                 <w:noProof/>
                 <w:webHidden/>
               </w:rPr>
-              <w:instrText xml:space="preserve"> PAGEREF _Toc60066979 \h </w:instrText>
+              <w:instrText xml:space="preserve"> PAGEREF _Toc95038177 \h </w:instrText>
             </w:r>
             <w:r>
               <w:rPr>
@@ -347,14 +344,13 @@
             <w:tabs>
               <w:tab w:val="right" w:pos="9019"/>
             </w:tabs>
-            <w:jc w:val="both"/>
             <w:rPr>
               <w:rFonts w:asciiTheme="minorHAnsi" w:eastAsiaTheme="minorEastAsia" w:hAnsiTheme="minorHAnsi" w:cstheme="minorBidi"/>
               <w:noProof/>
               <w:lang w:bidi="he-IL"/>
             </w:rPr>
           </w:pPr>
-          <w:hyperlink w:anchor="_Toc60066980" w:history="1">
+          <w:hyperlink w:anchor="_Toc95038178" w:history="1">
             <w:r>
               <w:rPr>
                 <w:rStyle w:val="Hyperlink"/>
@@ -381,7 +377,7 @@
                 <w:noProof/>
                 <w:webHidden/>
               </w:rPr>
-              <w:instrText xml:space="preserve"> PAGEREF _Toc60066980 \h </w:instrText>
+              <w:instrText xml:space="preserve"> PAGEREF _Toc95038178 \h </w:instrText>
             </w:r>
             <w:r>
               <w:rPr>
@@ -418,14 +414,13 @@
             <w:tabs>
               <w:tab w:val="right" w:pos="9019"/>
             </w:tabs>
-            <w:jc w:val="both"/>
             <w:rPr>
               <w:rFonts w:asciiTheme="minorHAnsi" w:eastAsiaTheme="minorEastAsia" w:hAnsiTheme="minorHAnsi" w:cstheme="minorBidi"/>
               <w:noProof/>
               <w:lang w:bidi="he-IL"/>
             </w:rPr>
           </w:pPr>
-          <w:hyperlink w:anchor="_Toc60066981" w:history="1">
+          <w:hyperlink w:anchor="_Toc95038179" w:history="1">
             <w:r>
               <w:rPr>
                 <w:rStyle w:val="Hyperlink"/>
@@ -452,7 +447,7 @@
                 <w:noProof/>
                 <w:webHidden/>
               </w:rPr>
-              <w:instrText xml:space="preserve"> PAGEREF _Toc60066981 \h </w:instrText>
+              <w:instrText xml:space="preserve"> PAGEREF _Toc95038179 \h </w:instrText>
             </w:r>
             <w:r>
               <w:rPr>
@@ -472,7 +467,7 @@
                 <w:noProof/>
                 <w:webHidden/>
               </w:rPr>
-              <w:t>2</w:t>
+              <w:t>3</w:t>
             </w:r>
             <w:r>
               <w:rPr>
@@ -489,14 +484,13 @@
             <w:tabs>
               <w:tab w:val="right" w:pos="9019"/>
             </w:tabs>
-            <w:jc w:val="both"/>
             <w:rPr>
               <w:rFonts w:asciiTheme="minorHAnsi" w:eastAsiaTheme="minorEastAsia" w:hAnsiTheme="minorHAnsi" w:cstheme="minorBidi"/>
               <w:noProof/>
               <w:lang w:bidi="he-IL"/>
             </w:rPr>
           </w:pPr>
-          <w:hyperlink w:anchor="_Toc60066982" w:history="1">
+          <w:hyperlink w:anchor="_Toc95038180" w:history="1">
             <w:r>
               <w:rPr>
                 <w:rStyle w:val="Hyperlink"/>
@@ -523,7 +517,7 @@
                 <w:noProof/>
                 <w:webHidden/>
               </w:rPr>
-              <w:instrText xml:space="preserve"> PAGEREF _Toc60066982 \h </w:instrText>
+              <w:instrText xml:space="preserve"> PAGEREF _Toc95038180 \h </w:instrText>
             </w:r>
             <w:r>
               <w:rPr>
@@ -543,7 +537,7 @@
                 <w:noProof/>
                 <w:webHidden/>
               </w:rPr>
-              <w:t>2</w:t>
+              <w:t>3</w:t>
             </w:r>
             <w:r>
               <w:rPr>
@@ -560,14 +554,13 @@
             <w:tabs>
               <w:tab w:val="right" w:pos="9019"/>
             </w:tabs>
-            <w:jc w:val="both"/>
             <w:rPr>
               <w:rFonts w:asciiTheme="minorHAnsi" w:eastAsiaTheme="minorEastAsia" w:hAnsiTheme="minorHAnsi" w:cstheme="minorBidi"/>
               <w:noProof/>
               <w:lang w:bidi="he-IL"/>
             </w:rPr>
           </w:pPr>
-          <w:hyperlink w:anchor="_Toc60066983" w:history="1">
+          <w:hyperlink w:anchor="_Toc95038181" w:history="1">
             <w:r>
               <w:rPr>
                 <w:rStyle w:val="Hyperlink"/>
@@ -594,7 +587,7 @@
                 <w:noProof/>
                 <w:webHidden/>
               </w:rPr>
-              <w:instrText xml:space="preserve"> PAGEREF _Toc60066983 \h </w:instrText>
+              <w:instrText xml:space="preserve"> PAGEREF _Toc95038181 \h </w:instrText>
             </w:r>
             <w:r>
               <w:rPr>
@@ -631,14 +624,13 @@
             <w:tabs>
               <w:tab w:val="right" w:pos="9019"/>
             </w:tabs>
-            <w:jc w:val="both"/>
             <w:rPr>
               <w:rFonts w:asciiTheme="minorHAnsi" w:eastAsiaTheme="minorEastAsia" w:hAnsiTheme="minorHAnsi" w:cstheme="minorBidi"/>
               <w:noProof/>
               <w:lang w:bidi="he-IL"/>
             </w:rPr>
           </w:pPr>
-          <w:hyperlink w:anchor="_Toc60066984" w:history="1">
+          <w:hyperlink w:anchor="_Toc95038182" w:history="1">
             <w:r>
               <w:rPr>
                 <w:rStyle w:val="Hyperlink"/>
@@ -665,7 +657,7 @@
                 <w:noProof/>
                 <w:webHidden/>
               </w:rPr>
-              <w:instrText xml:space="preserve"> PAGEREF _Toc60066984 \h </w:instrText>
+              <w:instrText xml:space="preserve"> PAGEREF _Toc95038182 \h </w:instrText>
             </w:r>
             <w:r>
               <w:rPr>
@@ -685,7 +677,7 @@
                 <w:noProof/>
                 <w:webHidden/>
               </w:rPr>
-              <w:t>3</w:t>
+              <w:t>4</w:t>
             </w:r>
             <w:r>
               <w:rPr>
@@ -702,14 +694,13 @@
             <w:tabs>
               <w:tab w:val="right" w:pos="9019"/>
             </w:tabs>
-            <w:jc w:val="both"/>
             <w:rPr>
               <w:rFonts w:asciiTheme="minorHAnsi" w:eastAsiaTheme="minorEastAsia" w:hAnsiTheme="minorHAnsi" w:cstheme="minorBidi"/>
               <w:noProof/>
               <w:lang w:bidi="he-IL"/>
             </w:rPr>
           </w:pPr>
-          <w:hyperlink w:anchor="_Toc60066985" w:history="1">
+          <w:hyperlink w:anchor="_Toc95038183" w:history="1">
             <w:r>
               <w:rPr>
                 <w:rStyle w:val="Hyperlink"/>
@@ -736,7 +727,7 @@
                 <w:noProof/>
                 <w:webHidden/>
               </w:rPr>
-              <w:instrText xml:space="preserve"> PAGEREF _Toc60066985 \h </w:instrText>
+              <w:instrText xml:space="preserve"> PAGEREF _Toc95038183 \h </w:instrText>
             </w:r>
             <w:r>
               <w:rPr>
@@ -756,7 +747,7 @@
                 <w:noProof/>
                 <w:webHidden/>
               </w:rPr>
-              <w:t>3</w:t>
+              <w:t>4</w:t>
             </w:r>
             <w:r>
               <w:rPr>
@@ -773,14 +764,13 @@
             <w:tabs>
               <w:tab w:val="right" w:pos="9019"/>
             </w:tabs>
-            <w:jc w:val="both"/>
             <w:rPr>
               <w:rFonts w:asciiTheme="minorHAnsi" w:eastAsiaTheme="minorEastAsia" w:hAnsiTheme="minorHAnsi" w:cstheme="minorBidi"/>
               <w:noProof/>
               <w:lang w:bidi="he-IL"/>
             </w:rPr>
           </w:pPr>
-          <w:hyperlink w:anchor="_Toc60066986" w:history="1">
+          <w:hyperlink w:anchor="_Toc95038184" w:history="1">
             <w:r>
               <w:rPr>
                 <w:rStyle w:val="Hyperlink"/>
@@ -807,7 +797,7 @@
                 <w:noProof/>
                 <w:webHidden/>
               </w:rPr>
-              <w:instrText xml:space="preserve"> PAGEREF _Toc60066986 \h </w:instrText>
+              <w:instrText xml:space="preserve"> PAGEREF _Toc95038184 \h </w:instrText>
             </w:r>
             <w:r>
               <w:rPr>
@@ -827,7 +817,7 @@
                 <w:noProof/>
                 <w:webHidden/>
               </w:rPr>
-              <w:t>3</w:t>
+              <w:t>4</w:t>
             </w:r>
             <w:r>
               <w:rPr>
@@ -844,14 +834,13 @@
             <w:tabs>
               <w:tab w:val="right" w:pos="9019"/>
             </w:tabs>
-            <w:jc w:val="both"/>
             <w:rPr>
               <w:rFonts w:asciiTheme="minorHAnsi" w:eastAsiaTheme="minorEastAsia" w:hAnsiTheme="minorHAnsi" w:cstheme="minorBidi"/>
               <w:noProof/>
               <w:lang w:bidi="he-IL"/>
             </w:rPr>
           </w:pPr>
-          <w:hyperlink w:anchor="_Toc60066987" w:history="1">
+          <w:hyperlink w:anchor="_Toc95038185" w:history="1">
             <w:r>
               <w:rPr>
                 <w:rStyle w:val="Hyperlink"/>
@@ -878,7 +867,7 @@
                 <w:noProof/>
                 <w:webHidden/>
               </w:rPr>
-              <w:instrText xml:space="preserve"> PAGEREF _Toc60066987 \h </w:instrText>
+              <w:instrText xml:space="preserve"> PAGEREF _Toc95038185 \h </w:instrText>
             </w:r>
             <w:r>
               <w:rPr>
@@ -898,7 +887,7 @@
                 <w:noProof/>
                 <w:webHidden/>
               </w:rPr>
-              <w:t>4</w:t>
+              <w:t>5</w:t>
             </w:r>
             <w:r>
               <w:rPr>
@@ -915,14 +904,13 @@
             <w:tabs>
               <w:tab w:val="right" w:pos="9019"/>
             </w:tabs>
-            <w:jc w:val="both"/>
             <w:rPr>
               <w:rFonts w:asciiTheme="minorHAnsi" w:eastAsiaTheme="minorEastAsia" w:hAnsiTheme="minorHAnsi" w:cstheme="minorBidi"/>
               <w:noProof/>
               <w:lang w:bidi="he-IL"/>
             </w:rPr>
           </w:pPr>
-          <w:hyperlink w:anchor="_Toc60066988" w:history="1">
+          <w:hyperlink w:anchor="_Toc95038186" w:history="1">
             <w:r>
               <w:rPr>
                 <w:rStyle w:val="Hyperlink"/>
@@ -949,7 +937,7 @@
                 <w:noProof/>
                 <w:webHidden/>
               </w:rPr>
-              <w:instrText xml:space="preserve"> PAGEREF _Toc60066988 \h </w:instrText>
+              <w:instrText xml:space="preserve"> PAGEREF _Toc95038186 \h </w:instrText>
             </w:r>
             <w:r>
               <w:rPr>
@@ -969,7 +957,7 @@
                 <w:noProof/>
                 <w:webHidden/>
               </w:rPr>
-              <w:t>4</w:t>
+              <w:t>5</w:t>
             </w:r>
             <w:r>
               <w:rPr>
@@ -986,14 +974,13 @@
             <w:tabs>
               <w:tab w:val="right" w:pos="9019"/>
             </w:tabs>
-            <w:jc w:val="both"/>
             <w:rPr>
               <w:rFonts w:asciiTheme="minorHAnsi" w:eastAsiaTheme="minorEastAsia" w:hAnsiTheme="minorHAnsi" w:cstheme="minorBidi"/>
               <w:noProof/>
               <w:lang w:bidi="he-IL"/>
             </w:rPr>
           </w:pPr>
-          <w:hyperlink w:anchor="_Toc60066989" w:history="1">
+          <w:hyperlink w:anchor="_Toc95038187" w:history="1">
             <w:r>
               <w:rPr>
                 <w:rStyle w:val="Hyperlink"/>
@@ -1020,7 +1007,7 @@
                 <w:noProof/>
                 <w:webHidden/>
               </w:rPr>
-              <w:instrText xml:space="preserve"> PAGEREF _Toc60066989 \h </w:instrText>
+              <w:instrText xml:space="preserve"> PAGEREF _Toc95038187 \h </w:instrText>
             </w:r>
             <w:r>
               <w:rPr>
@@ -1040,7 +1027,7 @@
                 <w:noProof/>
                 <w:webHidden/>
               </w:rPr>
-              <w:t>5</w:t>
+              <w:t>6</w:t>
             </w:r>
             <w:r>
               <w:rPr>
@@ -1057,14 +1044,13 @@
             <w:tabs>
               <w:tab w:val="right" w:pos="9019"/>
             </w:tabs>
-            <w:jc w:val="both"/>
             <w:rPr>
               <w:rFonts w:asciiTheme="minorHAnsi" w:eastAsiaTheme="minorEastAsia" w:hAnsiTheme="minorHAnsi" w:cstheme="minorBidi"/>
               <w:noProof/>
               <w:lang w:bidi="he-IL"/>
             </w:rPr>
           </w:pPr>
-          <w:hyperlink w:anchor="_Toc60066990" w:history="1">
+          <w:hyperlink w:anchor="_Toc95038188" w:history="1">
             <w:r>
               <w:rPr>
                 <w:rStyle w:val="Hyperlink"/>
@@ -1091,7 +1077,7 @@
                 <w:noProof/>
                 <w:webHidden/>
               </w:rPr>
-              <w:instrText xml:space="preserve"> PAGEREF _Toc60066990 \h </w:instrText>
+              <w:instrText xml:space="preserve"> PAGEREF _Toc95038188 \h </w:instrText>
             </w:r>
             <w:r>
               <w:rPr>
@@ -1111,7 +1097,7 @@
                 <w:noProof/>
                 <w:webHidden/>
               </w:rPr>
-              <w:t>5</w:t>
+              <w:t>6</w:t>
             </w:r>
             <w:r>
               <w:rPr>
@@ -1128,14 +1114,13 @@
             <w:tabs>
               <w:tab w:val="right" w:pos="9019"/>
             </w:tabs>
-            <w:jc w:val="both"/>
             <w:rPr>
               <w:rFonts w:asciiTheme="minorHAnsi" w:eastAsiaTheme="minorEastAsia" w:hAnsiTheme="minorHAnsi" w:cstheme="minorBidi"/>
               <w:noProof/>
               <w:lang w:bidi="he-IL"/>
             </w:rPr>
           </w:pPr>
-          <w:hyperlink w:anchor="_Toc60066991" w:history="1">
+          <w:hyperlink w:anchor="_Toc95038189" w:history="1">
             <w:r>
               <w:rPr>
                 <w:rStyle w:val="Hyperlink"/>
@@ -1162,7 +1147,7 @@
                 <w:noProof/>
                 <w:webHidden/>
               </w:rPr>
-              <w:instrText xml:space="preserve"> PAGEREF _Toc60066991 \h </w:instrText>
+              <w:instrText xml:space="preserve"> PAGEREF _Toc95038189 \h </w:instrText>
             </w:r>
             <w:r>
               <w:rPr>
@@ -1182,7 +1167,7 @@
                 <w:noProof/>
                 <w:webHidden/>
               </w:rPr>
-              <w:t>6</w:t>
+              <w:t>7</w:t>
             </w:r>
             <w:r>
               <w:rPr>
@@ -1199,14 +1184,13 @@
             <w:tabs>
               <w:tab w:val="right" w:pos="9019"/>
             </w:tabs>
-            <w:jc w:val="both"/>
             <w:rPr>
               <w:rFonts w:asciiTheme="minorHAnsi" w:eastAsiaTheme="minorEastAsia" w:hAnsiTheme="minorHAnsi" w:cstheme="minorBidi"/>
               <w:noProof/>
               <w:lang w:bidi="he-IL"/>
             </w:rPr>
           </w:pPr>
-          <w:hyperlink w:anchor="_Toc60066992" w:history="1">
+          <w:hyperlink w:anchor="_Toc95038190" w:history="1">
             <w:r>
               <w:rPr>
                 <w:rStyle w:val="Hyperlink"/>
@@ -1233,7 +1217,7 @@
                 <w:noProof/>
                 <w:webHidden/>
               </w:rPr>
-              <w:instrText xml:space="preserve"> PAGEREF _Toc60066992 \h </w:instrText>
+              <w:instrText xml:space="preserve"> PAGEREF _Toc95038190 \h </w:instrText>
             </w:r>
             <w:r>
               <w:rPr>
@@ -1253,7 +1237,7 @@
                 <w:noProof/>
                 <w:webHidden/>
               </w:rPr>
-              <w:t>7</w:t>
+              <w:t>10</w:t>
             </w:r>
             <w:r>
               <w:rPr>
@@ -1270,14 +1254,13 @@
             <w:tabs>
               <w:tab w:val="right" w:pos="9019"/>
             </w:tabs>
-            <w:jc w:val="both"/>
             <w:rPr>
               <w:rFonts w:asciiTheme="minorHAnsi" w:eastAsiaTheme="minorEastAsia" w:hAnsiTheme="minorHAnsi" w:cstheme="minorBidi"/>
               <w:noProof/>
               <w:lang w:bidi="he-IL"/>
             </w:rPr>
           </w:pPr>
-          <w:hyperlink w:anchor="_Toc60066993" w:history="1">
+          <w:hyperlink w:anchor="_Toc95038191" w:history="1">
             <w:r>
               <w:rPr>
                 <w:rStyle w:val="Hyperlink"/>
@@ -1304,7 +1287,7 @@
                 <w:noProof/>
                 <w:webHidden/>
               </w:rPr>
-              <w:instrText xml:space="preserve"> PAGEREF _Toc60066993 \h </w:instrText>
+              <w:instrText xml:space="preserve"> PAGEREF _Toc95038191 \h </w:instrText>
             </w:r>
             <w:r>
               <w:rPr>
@@ -1324,7 +1307,7 @@
                 <w:noProof/>
                 <w:webHidden/>
               </w:rPr>
-              <w:t>7</w:t>
+              <w:t>10</w:t>
             </w:r>
             <w:r>
               <w:rPr>
@@ -1341,14 +1324,13 @@
             <w:tabs>
               <w:tab w:val="right" w:pos="9019"/>
             </w:tabs>
-            <w:jc w:val="both"/>
             <w:rPr>
               <w:rFonts w:asciiTheme="minorHAnsi" w:eastAsiaTheme="minorEastAsia" w:hAnsiTheme="minorHAnsi" w:cstheme="minorBidi"/>
               <w:noProof/>
               <w:lang w:bidi="he-IL"/>
             </w:rPr>
           </w:pPr>
-          <w:hyperlink w:anchor="_Toc60066994" w:history="1">
+          <w:hyperlink w:anchor="_Toc95038192" w:history="1">
             <w:r>
               <w:rPr>
                 <w:rStyle w:val="Hyperlink"/>
@@ -1375,7 +1357,7 @@
                 <w:noProof/>
                 <w:webHidden/>
               </w:rPr>
-              <w:instrText xml:space="preserve"> PAGEREF _Toc60066994 \h </w:instrText>
+              <w:instrText xml:space="preserve"> PAGEREF _Toc95038192 \h </w:instrText>
             </w:r>
             <w:r>
               <w:rPr>
@@ -1395,7 +1377,7 @@
                 <w:noProof/>
                 <w:webHidden/>
               </w:rPr>
-              <w:t>8</w:t>
+              <w:t>11</w:t>
             </w:r>
             <w:r>
               <w:rPr>
@@ -1412,14 +1394,13 @@
             <w:tabs>
               <w:tab w:val="right" w:pos="9019"/>
             </w:tabs>
-            <w:jc w:val="both"/>
             <w:rPr>
               <w:rFonts w:asciiTheme="minorHAnsi" w:eastAsiaTheme="minorEastAsia" w:hAnsiTheme="minorHAnsi" w:cstheme="minorBidi"/>
               <w:noProof/>
               <w:lang w:bidi="he-IL"/>
             </w:rPr>
           </w:pPr>
-          <w:hyperlink w:anchor="_Toc60066995" w:history="1">
+          <w:hyperlink w:anchor="_Toc95038193" w:history="1">
             <w:r>
               <w:rPr>
                 <w:rStyle w:val="Hyperlink"/>
@@ -1446,7 +1427,7 @@
                 <w:noProof/>
                 <w:webHidden/>
               </w:rPr>
-              <w:instrText xml:space="preserve"> PAGEREF _Toc60066995 \h </w:instrText>
+              <w:instrText xml:space="preserve"> PAGEREF _Toc95038193 \h </w:instrText>
             </w:r>
             <w:r>
               <w:rPr>
@@ -1466,7 +1447,7 @@
                 <w:noProof/>
                 <w:webHidden/>
               </w:rPr>
-              <w:t>8</w:t>
+              <w:t>11</w:t>
             </w:r>
             <w:r>
               <w:rPr>
@@ -1483,14 +1464,13 @@
             <w:tabs>
               <w:tab w:val="right" w:pos="9019"/>
             </w:tabs>
-            <w:jc w:val="both"/>
             <w:rPr>
               <w:rFonts w:asciiTheme="minorHAnsi" w:eastAsiaTheme="minorEastAsia" w:hAnsiTheme="minorHAnsi" w:cstheme="minorBidi"/>
               <w:noProof/>
               <w:lang w:bidi="he-IL"/>
             </w:rPr>
           </w:pPr>
-          <w:hyperlink w:anchor="_Toc60066996" w:history="1">
+          <w:hyperlink w:anchor="_Toc95038194" w:history="1">
             <w:r>
               <w:rPr>
                 <w:rStyle w:val="Hyperlink"/>
@@ -1517,7 +1497,7 @@
                 <w:noProof/>
                 <w:webHidden/>
               </w:rPr>
-              <w:instrText xml:space="preserve"> PAGEREF _Toc60066996 \h </w:instrText>
+              <w:instrText xml:space="preserve"> PAGEREF _Toc95038194 \h </w:instrText>
             </w:r>
             <w:r>
               <w:rPr>
@@ -1537,7 +1517,14 @@
                 <w:noProof/>
                 <w:webHidden/>
               </w:rPr>
-              <w:t>8</w:t>
+              <w:t>1</w:t>
+            </w:r>
+            <w:r>
+              <w:rPr>
+                <w:noProof/>
+                <w:webHidden/>
+              </w:rPr>
+              <w:t>1</w:t>
             </w:r>
             <w:r>
               <w:rPr>
@@ -1554,14 +1541,13 @@
             <w:tabs>
               <w:tab w:val="right" w:pos="9019"/>
             </w:tabs>
-            <w:jc w:val="both"/>
             <w:rPr>
               <w:rFonts w:asciiTheme="minorHAnsi" w:eastAsiaTheme="minorEastAsia" w:hAnsiTheme="minorHAnsi" w:cstheme="minorBidi"/>
               <w:noProof/>
               <w:lang w:bidi="he-IL"/>
             </w:rPr>
           </w:pPr>
-          <w:hyperlink w:anchor="_Toc60066997" w:history="1">
+          <w:hyperlink w:anchor="_Toc95038195" w:history="1">
             <w:r>
               <w:rPr>
                 <w:rStyle w:val="Hyperlink"/>
@@ -1588,7 +1574,7 @@
                 <w:noProof/>
                 <w:webHidden/>
               </w:rPr>
-              <w:instrText xml:space="preserve"> PAGEREF _Toc60066997 \h </w:instrText>
+              <w:instrText xml:space="preserve"> PAGEREF _Toc95038195 \h </w:instrText>
             </w:r>
             <w:r>
               <w:rPr>
@@ -1608,7 +1594,7 @@
                 <w:noProof/>
                 <w:webHidden/>
               </w:rPr>
-              <w:t>8</w:t>
+              <w:t>11</w:t>
             </w:r>
             <w:r>
               <w:rPr>
@@ -1625,14 +1611,13 @@
             <w:tabs>
               <w:tab w:val="right" w:pos="9019"/>
             </w:tabs>
-            <w:jc w:val="both"/>
             <w:rPr>
               <w:rFonts w:asciiTheme="minorHAnsi" w:eastAsiaTheme="minorEastAsia" w:hAnsiTheme="minorHAnsi" w:cstheme="minorBidi"/>
               <w:noProof/>
               <w:lang w:bidi="he-IL"/>
             </w:rPr>
           </w:pPr>
-          <w:hyperlink w:anchor="_Toc60066998" w:history="1">
+          <w:hyperlink w:anchor="_Toc95038196" w:history="1">
             <w:r>
               <w:rPr>
                 <w:rStyle w:val="Hyperlink"/>
@@ -1659,7 +1644,7 @@
                 <w:noProof/>
                 <w:webHidden/>
               </w:rPr>
-              <w:instrText xml:space="preserve"> PAGEREF _Toc60066998 \h </w:instrText>
+              <w:instrText xml:space="preserve"> PAGEREF _Toc95038196 \h </w:instrText>
             </w:r>
             <w:r>
               <w:rPr>
@@ -1679,7 +1664,7 @@
                 <w:noProof/>
                 <w:webHidden/>
               </w:rPr>
-              <w:t>8</w:t>
+              <w:t>12</w:t>
             </w:r>
             <w:r>
               <w:rPr>
@@ -1696,14 +1681,13 @@
             <w:tabs>
               <w:tab w:val="right" w:pos="9019"/>
             </w:tabs>
-            <w:jc w:val="both"/>
             <w:rPr>
               <w:rFonts w:asciiTheme="minorHAnsi" w:eastAsiaTheme="minorEastAsia" w:hAnsiTheme="minorHAnsi" w:cstheme="minorBidi"/>
               <w:noProof/>
               <w:lang w:bidi="he-IL"/>
             </w:rPr>
           </w:pPr>
-          <w:hyperlink w:anchor="_Toc60066999" w:history="1">
+          <w:hyperlink w:anchor="_Toc95038197" w:history="1">
             <w:r>
               <w:rPr>
                 <w:rStyle w:val="Hyperlink"/>
@@ -1730,7 +1714,7 @@
                 <w:noProof/>
                 <w:webHidden/>
               </w:rPr>
-              <w:instrText xml:space="preserve"> PAGEREF _Toc60066999 \h </w:instrText>
+              <w:instrText xml:space="preserve"> PAGEREF _Toc95038197 \h </w:instrText>
             </w:r>
             <w:r>
               <w:rPr>
@@ -1750,7 +1734,7 @@
                 <w:noProof/>
                 <w:webHidden/>
               </w:rPr>
-              <w:t>9</w:t>
+              <w:t>12</w:t>
             </w:r>
             <w:r>
               <w:rPr>
@@ -1767,14 +1751,13 @@
             <w:tabs>
               <w:tab w:val="right" w:pos="9019"/>
             </w:tabs>
-            <w:jc w:val="both"/>
             <w:rPr>
               <w:rFonts w:asciiTheme="minorHAnsi" w:eastAsiaTheme="minorEastAsia" w:hAnsiTheme="minorHAnsi" w:cstheme="minorBidi"/>
               <w:noProof/>
               <w:lang w:bidi="he-IL"/>
             </w:rPr>
           </w:pPr>
-          <w:hyperlink w:anchor="_Toc60067000" w:history="1">
+          <w:hyperlink w:anchor="_Toc95038198" w:history="1">
             <w:r>
               <w:rPr>
                 <w:rStyle w:val="Hyperlink"/>
@@ -1801,7 +1784,7 @@
                 <w:noProof/>
                 <w:webHidden/>
               </w:rPr>
-              <w:instrText xml:space="preserve"> PAGEREF _Toc60067000 \h </w:instrText>
+              <w:instrText xml:space="preserve"> PAGEREF _Toc95038198 \h </w:instrText>
             </w:r>
             <w:r>
               <w:rPr>
@@ -1821,7 +1804,7 @@
                 <w:noProof/>
                 <w:webHidden/>
               </w:rPr>
-              <w:t>9</w:t>
+              <w:t>12</w:t>
             </w:r>
             <w:r>
               <w:rPr>
@@ -1838,14 +1821,13 @@
             <w:tabs>
               <w:tab w:val="right" w:pos="9019"/>
             </w:tabs>
-            <w:jc w:val="both"/>
             <w:rPr>
               <w:rFonts w:asciiTheme="minorHAnsi" w:eastAsiaTheme="minorEastAsia" w:hAnsiTheme="minorHAnsi" w:cstheme="minorBidi"/>
               <w:noProof/>
               <w:lang w:bidi="he-IL"/>
             </w:rPr>
           </w:pPr>
-          <w:hyperlink w:anchor="_Toc60067001" w:history="1">
+          <w:hyperlink w:anchor="_Toc95038199" w:history="1">
             <w:r>
               <w:rPr>
                 <w:rStyle w:val="Hyperlink"/>
@@ -1872,7 +1854,7 @@
                 <w:noProof/>
                 <w:webHidden/>
               </w:rPr>
-              <w:instrText xml:space="preserve"> PAGEREF _Toc60067001 \h </w:instrText>
+              <w:instrText xml:space="preserve"> PAGEREF _Toc95038199 \h </w:instrText>
             </w:r>
             <w:r>
               <w:rPr>
@@ -1892,7 +1874,7 @@
                 <w:noProof/>
                 <w:webHidden/>
               </w:rPr>
-              <w:t>9</w:t>
+              <w:t>12</w:t>
             </w:r>
             <w:r>
               <w:rPr>
@@ -1909,14 +1891,13 @@
             <w:tabs>
               <w:tab w:val="right" w:pos="9019"/>
             </w:tabs>
-            <w:jc w:val="both"/>
             <w:rPr>
               <w:rFonts w:asciiTheme="minorHAnsi" w:eastAsiaTheme="minorEastAsia" w:hAnsiTheme="minorHAnsi" w:cstheme="minorBidi"/>
               <w:noProof/>
               <w:lang w:bidi="he-IL"/>
             </w:rPr>
           </w:pPr>
-          <w:hyperlink w:anchor="_Toc60067002" w:history="1">
+          <w:hyperlink w:anchor="_Toc95038200" w:history="1">
             <w:r>
               <w:rPr>
                 <w:rStyle w:val="Hyperlink"/>
@@ -1943,7 +1924,7 @@
                 <w:noProof/>
                 <w:webHidden/>
               </w:rPr>
-              <w:instrText xml:space="preserve"> PAGEREF _Toc60067002 \h </w:instrText>
+              <w:instrText xml:space="preserve"> PAGEREF _Toc95038200 \h </w:instrText>
             </w:r>
             <w:r>
               <w:rPr>
@@ -1963,7 +1944,7 @@
                 <w:noProof/>
                 <w:webHidden/>
               </w:rPr>
-              <w:t>11</w:t>
+              <w:t>14</w:t>
             </w:r>
             <w:r>
               <w:rPr>
@@ -2004,7 +1985,7 @@
         <w:jc w:val="both"/>
       </w:pPr>
       <w:bookmarkStart w:id="1" w:name="_heading=h.p8jy5rv89y55" w:colFirst="0" w:colLast="0"/>
-      <w:bookmarkStart w:id="2" w:name="_Toc60066977"/>
+      <w:bookmarkStart w:id="2" w:name="_Toc95038175"/>
       <w:bookmarkEnd w:id="1"/>
       <w:r>
         <w:t>1. List of Abbreviations</w:t>
@@ -2383,7 +2364,7 @@
         <w:jc w:val="both"/>
       </w:pPr>
       <w:bookmarkStart w:id="3" w:name="_heading=h.xpmtuavmsomt" w:colFirst="0" w:colLast="0"/>
-      <w:bookmarkStart w:id="4" w:name="_Toc60066978"/>
+      <w:bookmarkStart w:id="4" w:name="_Toc95038176"/>
       <w:bookmarkEnd w:id="3"/>
       <w:r>
         <w:t>2. Responsible Parties</w:t>
@@ -2395,7 +2376,7 @@
         <w:pStyle w:val="Heading2"/>
         <w:jc w:val="both"/>
       </w:pPr>
-      <w:bookmarkStart w:id="5" w:name="_Toc60066979"/>
+      <w:bookmarkStart w:id="5" w:name="_Toc95038177"/>
       <w:r>
         <w:t>2.1. Investigators and Authors</w:t>
       </w:r>
@@ -2536,7 +2517,7 @@
         <w:jc w:val="both"/>
       </w:pPr>
       <w:bookmarkStart w:id="6" w:name="_heading=h.486uk64uegm" w:colFirst="0" w:colLast="0"/>
-      <w:bookmarkStart w:id="7" w:name="_Toc60066980"/>
+      <w:bookmarkStart w:id="7" w:name="_Toc95038178"/>
       <w:bookmarkEnd w:id="6"/>
       <w:r>
         <w:t>2.2 Sponsor</w:t>
@@ -2566,7 +2547,7 @@
         <w:jc w:val="both"/>
       </w:pPr>
       <w:bookmarkStart w:id="8" w:name="_heading=h.izjjnz3gt0u9" w:colFirst="0" w:colLast="0"/>
-      <w:bookmarkStart w:id="9" w:name="_Toc60066981"/>
+      <w:bookmarkStart w:id="9" w:name="_Toc95038179"/>
       <w:bookmarkEnd w:id="8"/>
       <w:r>
         <w:lastRenderedPageBreak/>
@@ -2606,7 +2587,7 @@
         <w:pStyle w:val="Heading1"/>
         <w:jc w:val="both"/>
       </w:pPr>
-      <w:bookmarkStart w:id="10" w:name="_Toc60066982"/>
+      <w:bookmarkStart w:id="10" w:name="_Toc95038180"/>
       <w:r>
         <w:t>4. Amendments and Updates</w:t>
       </w:r>
@@ -2812,13 +2793,13 @@
         <w:pStyle w:val="Heading1"/>
         <w:jc w:val="both"/>
       </w:pPr>
-      <w:bookmarkStart w:id="11" w:name="_Toc60066983"/>
+      <w:bookmarkStart w:id="11" w:name="_Toc95038181"/>
       <w:r>
         <w:t>5. Rationale and Background</w:t>
       </w:r>
       <w:bookmarkStart w:id="12" w:name="_heading=h.44sinio" w:colFirst="0" w:colLast="0"/>
+      <w:bookmarkEnd w:id="12"/>
       <w:bookmarkEnd w:id="11"/>
-      <w:bookmarkEnd w:id="12"/>
     </w:p>
     <w:p>
       <w:pPr>
@@ -2826,7 +2807,6 @@
         <w:jc w:val="both"/>
       </w:pPr>
       <w:bookmarkStart w:id="13" w:name="_heading=h.y20y5it65x1x" w:colFirst="0" w:colLast="0"/>
-      <w:bookmarkStart w:id="14" w:name="_Toc60066984"/>
       <w:bookmarkEnd w:id="13"/>
       <w:r>
         <w:t xml:space="preserve">Crohn's disease (CD) and ulcerative colitis (UC) are chronic inflammatory bowel conditions with consistently increasing incidence rates in both newly industrialized and developed countries </w:t>
@@ -3187,6 +3167,7 @@
         <w:pStyle w:val="Heading1"/>
         <w:jc w:val="both"/>
       </w:pPr>
+      <w:bookmarkStart w:id="14" w:name="_Toc95038182"/>
       <w:r>
         <w:t>6. Objective</w:t>
       </w:r>
@@ -3243,7 +3224,7 @@
         <w:jc w:val="both"/>
       </w:pPr>
       <w:bookmarkStart w:id="15" w:name="_heading=h.hqdlk02ma41g" w:colFirst="0" w:colLast="0"/>
-      <w:bookmarkStart w:id="16" w:name="_Toc60066985"/>
+      <w:bookmarkStart w:id="16" w:name="_Toc95038183"/>
       <w:bookmarkEnd w:id="15"/>
       <w:r>
         <w:t>7. Methods</w:t>
@@ -3255,7 +3236,6 @@
         <w:spacing w:line="240" w:lineRule="auto"/>
         <w:jc w:val="both"/>
       </w:pPr>
-      <w:bookmarkStart w:id="17" w:name="_Toc60066986"/>
       <w:r>
         <w:t xml:space="preserve">This study is a multinational cohort study describing the baseline characteristics, treatments, and outcomes of </w:t>
       </w:r>
@@ -3332,14 +3312,15 @@
         <w:pStyle w:val="Heading2"/>
         <w:jc w:val="both"/>
       </w:pPr>
+      <w:bookmarkStart w:id="17" w:name="_Toc95038184"/>
       <w:r>
         <w:t>7.1 Data Sources</w:t>
       </w:r>
       <w:bookmarkStart w:id="18" w:name="_heading=h.z337ya" w:colFirst="0" w:colLast="0"/>
       <w:bookmarkStart w:id="19" w:name="_heading=h.gjxjszk7ujze" w:colFirst="0" w:colLast="0"/>
-      <w:bookmarkEnd w:id="17"/>
       <w:bookmarkEnd w:id="18"/>
       <w:bookmarkEnd w:id="19"/>
+      <w:bookmarkEnd w:id="17"/>
     </w:p>
     <w:p>
       <w:pPr>
@@ -3843,7 +3824,7 @@
         <w:pStyle w:val="Heading2"/>
         <w:jc w:val="both"/>
       </w:pPr>
-      <w:bookmarkStart w:id="21" w:name="_Toc60066987"/>
+      <w:bookmarkStart w:id="21" w:name="_Toc95038185"/>
       <w:r>
         <w:lastRenderedPageBreak/>
         <w:t>7.2 Study design</w:t>
@@ -3914,7 +3895,7 @@
         <w:pStyle w:val="Heading2"/>
         <w:jc w:val="both"/>
       </w:pPr>
-      <w:bookmarkStart w:id="22" w:name="_Toc60066988"/>
+      <w:bookmarkStart w:id="22" w:name="_Toc95038186"/>
       <w:r>
         <w:t>7.3 Target cohorts</w:t>
       </w:r>
@@ -4436,7 +4417,7 @@
         <w:jc w:val="both"/>
       </w:pPr>
       <w:bookmarkStart w:id="23" w:name="_heading=h.zbbqxqllec36" w:colFirst="0" w:colLast="0"/>
-      <w:bookmarkStart w:id="24" w:name="_Toc60066989"/>
+      <w:bookmarkStart w:id="24" w:name="_Toc95038187"/>
       <w:bookmarkEnd w:id="23"/>
       <w:r>
         <w:t xml:space="preserve">7.4 </w:t>
@@ -4514,7 +4495,7 @@
         <w:pStyle w:val="Heading2"/>
         <w:jc w:val="both"/>
       </w:pPr>
-      <w:bookmarkStart w:id="25" w:name="_Toc60066990"/>
+      <w:bookmarkStart w:id="25" w:name="_Toc95038188"/>
       <w:r>
         <w:t>7.5 Stratifications</w:t>
       </w:r>
@@ -4784,14 +4765,14 @@
         <w:pStyle w:val="Heading2"/>
         <w:jc w:val="both"/>
       </w:pPr>
-      <w:bookmarkStart w:id="30" w:name="_Toc60066991"/>
+      <w:bookmarkStart w:id="30" w:name="_Toc95038189"/>
       <w:r>
         <w:lastRenderedPageBreak/>
         <w:t>7.6 Features of interest</w:t>
       </w:r>
       <w:bookmarkStart w:id="31" w:name="_heading=h.byh63rhzjd9u" w:colFirst="0" w:colLast="0"/>
+      <w:bookmarkEnd w:id="31"/>
       <w:bookmarkEnd w:id="30"/>
-      <w:bookmarkEnd w:id="31"/>
     </w:p>
     <w:p>
       <w:pPr>
@@ -6933,7 +6914,7 @@
         <w:pStyle w:val="Heading2"/>
         <w:jc w:val="both"/>
       </w:pPr>
-      <w:bookmarkStart w:id="42" w:name="_Toc60066992"/>
+      <w:bookmarkStart w:id="42" w:name="_Toc95038190"/>
       <w:r>
         <w:t>7.7 Analysis: Characterizing cohorts</w:t>
       </w:r>
@@ -7091,7 +7072,7 @@
           <w:szCs w:val="24"/>
         </w:rPr>
       </w:pPr>
-      <w:bookmarkStart w:id="43" w:name="_Toc60066993"/>
+      <w:bookmarkStart w:id="43" w:name="_Toc95038191"/>
       <w:r>
         <w:t>7.8 Logistics of Executing a Federated Analysis</w:t>
       </w:r>
@@ -7152,7 +7133,7 @@
         <w:pStyle w:val="Heading1"/>
         <w:jc w:val="both"/>
       </w:pPr>
-      <w:bookmarkStart w:id="44" w:name="_Toc60066994"/>
+      <w:bookmarkStart w:id="44" w:name="_Toc95038192"/>
       <w:r>
         <w:t>8. Sample Size and Study Power</w:t>
       </w:r>
@@ -7172,7 +7153,7 @@
         <w:pStyle w:val="Heading1"/>
         <w:jc w:val="both"/>
       </w:pPr>
-      <w:bookmarkStart w:id="45" w:name="_Toc60066995"/>
+      <w:bookmarkStart w:id="45" w:name="_Toc95038193"/>
       <w:r>
         <w:t>9. Strengths and Limitations</w:t>
       </w:r>
@@ -7183,7 +7164,7 @@
         <w:pStyle w:val="Heading2"/>
         <w:jc w:val="both"/>
       </w:pPr>
-      <w:bookmarkStart w:id="46" w:name="_Toc60066996"/>
+      <w:bookmarkStart w:id="46" w:name="_Toc95038194"/>
       <w:r>
         <w:t>9.1 Strengths</w:t>
       </w:r>
@@ -7221,7 +7202,7 @@
         <w:pStyle w:val="Heading2"/>
         <w:jc w:val="both"/>
       </w:pPr>
-      <w:bookmarkStart w:id="47" w:name="_Toc60066997"/>
+      <w:bookmarkStart w:id="47" w:name="_Toc95038195"/>
       <w:r>
         <w:t>9.2 Limitations</w:t>
       </w:r>
@@ -7376,7 +7357,7 @@
         <w:pStyle w:val="Heading1"/>
         <w:jc w:val="both"/>
       </w:pPr>
-      <w:bookmarkStart w:id="48" w:name="_Toc60066998"/>
+      <w:bookmarkStart w:id="48" w:name="_Toc95038196"/>
       <w:r>
         <w:t>10. Protection of Human Subjects</w:t>
       </w:r>
@@ -7416,7 +7397,7 @@
         <w:pStyle w:val="Heading1"/>
         <w:jc w:val="both"/>
       </w:pPr>
-      <w:bookmarkStart w:id="49" w:name="_Toc60066999"/>
+      <w:bookmarkStart w:id="49" w:name="_Toc95038197"/>
       <w:r>
         <w:t>11. Management and Reporting of Adverse Events and Adverse Reactions</w:t>
       </w:r>
@@ -7451,7 +7432,7 @@
         <w:pStyle w:val="Heading1"/>
         <w:jc w:val="both"/>
       </w:pPr>
-      <w:bookmarkStart w:id="50" w:name="_Toc60067000"/>
+      <w:bookmarkStart w:id="50" w:name="_Toc95038198"/>
       <w:r>
         <w:t>12. Plans for Disseminating and Communicating Study Results</w:t>
       </w:r>
@@ -7485,7 +7466,7 @@
         <w:pStyle w:val="Heading1"/>
         <w:jc w:val="both"/>
       </w:pPr>
-      <w:bookmarkStart w:id="51" w:name="_Toc60067001"/>
+      <w:bookmarkStart w:id="51" w:name="_Toc95038199"/>
       <w:r>
         <w:t>References</w:t>
       </w:r>
@@ -7709,7 +7690,7 @@
         <w:pStyle w:val="Heading1"/>
         <w:jc w:val="both"/>
       </w:pPr>
-      <w:bookmarkStart w:id="52" w:name="_Toc60067002"/>
+      <w:bookmarkStart w:id="52" w:name="_Toc95038200"/>
       <w:r>
         <w:lastRenderedPageBreak/>
         <w:t>Appendix 1: Cohort Definitions</w:t>
@@ -20312,7 +20293,7 @@
         <w:sz w:val="16"/>
         <w:szCs w:val="16"/>
       </w:rPr>
-      <w:t>4</w:t>
+      <w:t>7</w:t>
     </w:r>
     <w:r>
       <w:rPr>
@@ -20336,7 +20317,15 @@
         <w:sz w:val="16"/>
         <w:szCs w:val="16"/>
       </w:rPr>
-      <w:t>/2021</w:t>
+      <w:t>/202</w:t>
+    </w:r>
+    <w:r>
+      <w:rPr>
+        <w:color w:val="000000"/>
+        <w:sz w:val="16"/>
+        <w:szCs w:val="16"/>
+      </w:rPr>
+      <w:t>2</w:t>
     </w:r>
     <w:r>
       <w:rPr>
@@ -33209,31 +33198,6 @@
 </file>
 
 <file path=customXml/item1.xml><?xml version="1.0" encoding="utf-8"?>
-<b:Sources xmlns:b="http://schemas.openxmlformats.org/officeDocument/2006/bibliography" xmlns="http://schemas.openxmlformats.org/officeDocument/2006/bibliography" SelectedStyle="\APASixthEditionOfficeOnline.xsl" StyleName="APA" Version="6"/>
-</file>
-
-<file path=customXml/item2.xml><?xml version="1.0" encoding="utf-8"?>
-<?mso-contentType ?>
-<FormTemplates xmlns="http://schemas.microsoft.com/sharepoint/v3/contenttype/forms">
-  <Display>DocumentLibraryForm</Display>
-  <Edit>DocumentLibraryForm</Edit>
-  <New>DocumentLibraryForm</New>
-</FormTemplates>
-</file>
-
-<file path=customXml/item3.xml><?xml version="1.0" encoding="utf-8"?>
-<go:gDocsCustomXmlDataStorage xmlns:go="http://customooxmlschemas.google.com/" xmlns:r="http://schemas.openxmlformats.org/officeDocument/2006/relationships">
-  <go:docsCustomData xmlns:go="http://customooxmlschemas.google.com/" roundtripDataSignature="AMtx7mhqCOZy8fwifzaun5WyXeT3vOdUcg==">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</go:docsCustomData>
-</go:gDocsCustomXmlDataStorage>
-</file>
-
-<file path=customXml/item4.xml><?xml version="1.0" encoding="utf-8"?>
-<p:properties xmlns:p="http://schemas.microsoft.com/office/2006/metadata/properties" xmlns:xsi="http://www.w3.org/2001/XMLSchema-instance" xmlns:pc="http://schemas.microsoft.com/office/infopath/2007/PartnerControls">
-  <documentManagement/>
-</p:properties>
-</file>
-
-<file path=customXml/item5.xml><?xml version="1.0" encoding="utf-8"?>
 <ct:contentTypeSchema xmlns:ct="http://schemas.microsoft.com/office/2006/metadata/contentType" xmlns:ma="http://schemas.microsoft.com/office/2006/metadata/properties/metaAttributes" ct:_="" ma:_="" ma:contentTypeName="Document" ma:contentTypeID="0x010100C383C0C396B93B44A17A7941B4F3C65B" ma:contentTypeVersion="12" ma:contentTypeDescription="Create a new document." ma:contentTypeScope="" ma:versionID="07a5c77b34c8d1d41a5f2b5c2438ceb4">
   <xsd:schema xmlns:xsd="http://www.w3.org/2001/XMLSchema" xmlns:xs="http://www.w3.org/2001/XMLSchema" xmlns:p="http://schemas.microsoft.com/office/2006/metadata/properties" xmlns:ns2="e0d390c8-6f00-4fbf-a501-bad805f3d10c" xmlns:ns3="eba7dcbf-9f83-43b2-bb06-04e08faa016f" targetNamespace="http://schemas.microsoft.com/office/2006/metadata/properties" ma:root="true" ma:fieldsID="86caefe0ed9fd768e9284ccd0d68e2a3" ns2:_="" ns3:_="">
     <xsd:import namespace="e0d390c8-6f00-4fbf-a501-bad805f3d10c"/>
@@ -33450,41 +33414,32 @@
 </ct:contentTypeSchema>
 </file>
 
-<file path=customXml/itemProps1.xml><?xml version="1.0" encoding="utf-8"?>
-<ds:datastoreItem xmlns:ds="http://schemas.openxmlformats.org/officeDocument/2006/customXml" ds:itemID="{681F5E36-1CB9-4F14-8A34-563BA118E860}">
-  <ds:schemaRefs>
-    <ds:schemaRef ds:uri="http://schemas.openxmlformats.org/officeDocument/2006/bibliography"/>
-  </ds:schemaRefs>
-</ds:datastoreItem>
+<file path=customXml/item2.xml><?xml version="1.0" encoding="utf-8"?>
+<p:properties xmlns:p="http://schemas.microsoft.com/office/2006/metadata/properties" xmlns:xsi="http://www.w3.org/2001/XMLSchema-instance" xmlns:pc="http://schemas.microsoft.com/office/infopath/2007/PartnerControls">
+  <documentManagement/>
+</p:properties>
 </file>
 
-<file path=customXml/itemProps2.xml><?xml version="1.0" encoding="utf-8"?>
-<ds:datastoreItem xmlns:ds="http://schemas.openxmlformats.org/officeDocument/2006/customXml" ds:itemID="{C001BF8C-E2C9-4CC2-8D14-C5D686FC90DB}">
-  <ds:schemaRefs>
-    <ds:schemaRef ds:uri="http://schemas.microsoft.com/sharepoint/v3/contenttype/forms"/>
-  </ds:schemaRefs>
-</ds:datastoreItem>
+<file path=customXml/item3.xml><?xml version="1.0" encoding="utf-8"?>
+<b:Sources xmlns:b="http://schemas.openxmlformats.org/officeDocument/2006/bibliography" xmlns="http://schemas.openxmlformats.org/officeDocument/2006/bibliography" SelectedStyle="\APASixthEditionOfficeOnline.xsl" StyleName="APA" Version="6"/>
 </file>
 
-<file path=customXml/itemProps3.xml><?xml version="1.0" encoding="utf-8"?>
-<ds:datastoreItem xmlns:ds="http://schemas.openxmlformats.org/officeDocument/2006/customXml" ds:itemID="{11111111-1234-1234-1234-123412341234}">
-  <ds:schemaRefs>
-    <ds:schemaRef ds:uri="http://customooxmlschemas.google.com/"/>
-    <ds:schemaRef ds:uri="http://schemas.openxmlformats.org/officeDocument/2006/relationships"/>
-  </ds:schemaRefs>
-</ds:datastoreItem>
+<file path=customXml/item4.xml><?xml version="1.0" encoding="utf-8"?>
+<?mso-contentType ?>
+<FormTemplates xmlns="http://schemas.microsoft.com/sharepoint/v3/contenttype/forms">
+  <Display>DocumentLibraryForm</Display>
+  <Edit>DocumentLibraryForm</Edit>
+  <New>DocumentLibraryForm</New>
+</FormTemplates>
 </file>
 
-<file path=customXml/itemProps4.xml><?xml version="1.0" encoding="utf-8"?>
-<ds:datastoreItem xmlns:ds="http://schemas.openxmlformats.org/officeDocument/2006/customXml" ds:itemID="{CF65C60A-709D-4DAC-A5CD-B241E4D8F5F0}">
-  <ds:schemaRefs>
-    <ds:schemaRef ds:uri="http://schemas.microsoft.com/office/2006/metadata/properties"/>
-    <ds:schemaRef ds:uri="http://schemas.microsoft.com/office/infopath/2007/PartnerControls"/>
-  </ds:schemaRefs>
-</ds:datastoreItem>
+<file path=customXml/item5.xml><?xml version="1.0" encoding="utf-8"?>
+<go:gDocsCustomXmlDataStorage xmlns:go="http://customooxmlschemas.google.com/" xmlns:r="http://schemas.openxmlformats.org/officeDocument/2006/relationships">
+  <go:docsCustomData xmlns:go="http://customooxmlschemas.google.com/" roundtripDataSignature="AMtx7mhqCOZy8fwifzaun5WyXeT3vOdUcg==">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</go:docsCustomData>
+</go:gDocsCustomXmlDataStorage>
 </file>
 
-<file path=customXml/itemProps5.xml><?xml version="1.0" encoding="utf-8"?>
+<file path=customXml/itemProps1.xml><?xml version="1.0" encoding="utf-8"?>
 <ds:datastoreItem xmlns:ds="http://schemas.openxmlformats.org/officeDocument/2006/customXml" ds:itemID="{036FB32A-8C76-4D47-92A5-FB8B7FC43B8F}">
   <ds:schemaRefs>
     <ds:schemaRef ds:uri="http://schemas.microsoft.com/office/2006/metadata/contentType"/>
@@ -33501,4 +33456,38 @@
     <ds:schemaRef ds:uri="http://schemas.microsoft.com/internal/obd"/>
   </ds:schemaRefs>
 </ds:datastoreItem>
+</file>
+
+<file path=customXml/itemProps2.xml><?xml version="1.0" encoding="utf-8"?>
+<ds:datastoreItem xmlns:ds="http://schemas.openxmlformats.org/officeDocument/2006/customXml" ds:itemID="{CF65C60A-709D-4DAC-A5CD-B241E4D8F5F0}">
+  <ds:schemaRefs>
+    <ds:schemaRef ds:uri="http://schemas.microsoft.com/office/2006/metadata/properties"/>
+    <ds:schemaRef ds:uri="http://schemas.microsoft.com/office/infopath/2007/PartnerControls"/>
+  </ds:schemaRefs>
+</ds:datastoreItem>
+</file>
+
+<file path=customXml/itemProps3.xml><?xml version="1.0" encoding="utf-8"?>
+<ds:datastoreItem xmlns:ds="http://schemas.openxmlformats.org/officeDocument/2006/customXml" ds:itemID="{681F5E36-1CB9-4F14-8A34-563BA118E860}">
+  <ds:schemaRefs>
+    <ds:schemaRef ds:uri="http://schemas.openxmlformats.org/officeDocument/2006/bibliography"/>
+  </ds:schemaRefs>
+</ds:datastoreItem>
+</file>
+
+<file path=customXml/itemProps4.xml><?xml version="1.0" encoding="utf-8"?>
+<ds:datastoreItem xmlns:ds="http://schemas.openxmlformats.org/officeDocument/2006/customXml" ds:itemID="{C001BF8C-E2C9-4CC2-8D14-C5D686FC90DB}">
+  <ds:schemaRefs>
+    <ds:schemaRef ds:uri="http://schemas.microsoft.com/sharepoint/v3/contenttype/forms"/>
+  </ds:schemaRefs>
+</ds:datastoreItem>
+</file>
+
+<file path=customXml/itemProps5.xml><?xml version="1.0" encoding="utf-8"?>
+<ds:datastoreItem xmlns:ds="http://schemas.openxmlformats.org/officeDocument/2006/customXml" ds:itemID="{11111111-1234-1234-1234-123412341234}">
+  <ds:schemaRefs>
+    <ds:schemaRef ds:uri="http://customooxmlschemas.google.com/"/>
+    <ds:schemaRef ds:uri="http://schemas.openxmlformats.org/officeDocument/2006/relationships"/>
+  </ds:schemaRefs>
+</ds:datastoreItem>
 </file>
</xml_diff>